<commit_message>
state machines done, decision trees started
</commit_message>
<xml_diff>
--- a/AI for Games/State Machine Design.docx
+++ b/AI for Games/State Machine Design.docx
@@ -79,7 +79,21 @@
           <w:sz w:val="24"/>
           <w:szCs w:val="24"/>
         </w:rPr>
-        <w:t xml:space="preserve"> When the state machine agent is following, it targets the position of the player agent. The state machine agent has a speed that is half of the player agent.</w:t>
+        <w:t xml:space="preserve"> When the state machine agent is following, it targets the position of the </w:t>
+      </w:r>
+      <w:r>
+        <w:rPr>
+          <w:sz w:val="24"/>
+          <w:szCs w:val="24"/>
+        </w:rPr>
+        <w:t>gotopoint</w:t>
+      </w:r>
+      <w:r>
+        <w:rPr>
+          <w:sz w:val="24"/>
+          <w:szCs w:val="24"/>
+        </w:rPr>
+        <w:t xml:space="preserve"> agent. The state machine agent has a speed that is half of the player agent.</w:t>
       </w:r>
     </w:p>
     <w:p>
@@ -143,74 +157,233 @@
       </w:pPr>
       <w:r>
         <w:rPr>
-          <w:sz w:val="24"/>
-          <w:szCs w:val="24"/>
-        </w:rPr>
-        <w:t>//what is wandering (how does it work mechanically)</w:t>
-      </w:r>
-    </w:p>
-    <w:p>
-      <w:pPr>
-        <w:rPr>
-          <w:sz w:val="24"/>
-          <w:szCs w:val="24"/>
-        </w:rPr>
-      </w:pPr>
-      <w:r>
-        <w:rPr>
-          <w:sz w:val="24"/>
-          <w:szCs w:val="24"/>
-        </w:rPr>
-        <w:t>//what is following (how does it work mechanically)</w:t>
-      </w:r>
-    </w:p>
-    <w:p>
-      <w:pPr>
-        <w:rPr>
-          <w:sz w:val="24"/>
-          <w:szCs w:val="24"/>
-        </w:rPr>
-      </w:pPr>
-      <w:r>
-        <w:rPr>
-          <w:sz w:val="24"/>
-          <w:szCs w:val="24"/>
-        </w:rPr>
-        <w:t xml:space="preserve">//what is </w:t>
-      </w:r>
-      <w:proofErr w:type="spellStart"/>
-      <w:proofErr w:type="gramStart"/>
-      <w:r>
-        <w:rPr>
-          <w:sz w:val="24"/>
-          <w:szCs w:val="24"/>
-        </w:rPr>
-        <w:t>gotopoint</w:t>
-      </w:r>
-      <w:proofErr w:type="spellEnd"/>
-      <w:r>
-        <w:rPr>
-          <w:sz w:val="24"/>
-          <w:szCs w:val="24"/>
-        </w:rPr>
-        <w:t>(</w:t>
-      </w:r>
-      <w:proofErr w:type="gramEnd"/>
-      <w:r>
-        <w:rPr>
-          <w:sz w:val="24"/>
-          <w:szCs w:val="24"/>
-        </w:rPr>
-        <w:t>how does it work mechanically)</w:t>
-      </w:r>
-    </w:p>
-    <w:p>
-      <w:pPr>
-        <w:rPr>
-          <w:sz w:val="24"/>
-          <w:szCs w:val="24"/>
-        </w:rPr>
-      </w:pPr>
+          <w:noProof/>
+          <w:sz w:val="24"/>
+          <w:szCs w:val="24"/>
+        </w:rPr>
+        <w:drawing>
+          <wp:inline distT="0" distB="0" distL="0" distR="0" wp14:anchorId="685246FE" wp14:editId="63BF1383">
+            <wp:extent cx="2571750" cy="1533525"/>
+            <wp:effectExtent l="0" t="0" r="0" b="9525"/>
+            <wp:docPr id="1088658551" name="Picture 1" descr="A screenshot of a video game&#10;&#10;Description automatically generated"/>
+            <wp:cNvGraphicFramePr>
+              <a:graphicFrameLocks xmlns:a="http://schemas.openxmlformats.org/drawingml/2006/main" noChangeAspect="1"/>
+            </wp:cNvGraphicFramePr>
+            <a:graphic xmlns:a="http://schemas.openxmlformats.org/drawingml/2006/main">
+              <a:graphicData uri="http://schemas.openxmlformats.org/drawingml/2006/picture">
+                <pic:pic xmlns:pic="http://schemas.openxmlformats.org/drawingml/2006/picture">
+                  <pic:nvPicPr>
+                    <pic:cNvPr id="1088658551" name="Picture 1" descr="A screenshot of a video game&#10;&#10;Description automatically generated"/>
+                    <pic:cNvPicPr/>
+                  </pic:nvPicPr>
+                  <pic:blipFill>
+                    <a:blip r:embed="rId5">
+                      <a:extLst>
+                        <a:ext uri="{28A0092B-C50C-407E-A947-70E740481C1C}">
+                          <a14:useLocalDpi xmlns:a14="http://schemas.microsoft.com/office/drawing/2010/main" val="0"/>
+                        </a:ext>
+                      </a:extLst>
+                    </a:blip>
+                    <a:stretch>
+                      <a:fillRect/>
+                    </a:stretch>
+                  </pic:blipFill>
+                  <pic:spPr>
+                    <a:xfrm>
+                      <a:off x="0" y="0"/>
+                      <a:ext cx="2571750" cy="1533525"/>
+                    </a:xfrm>
+                    <a:prstGeom prst="rect">
+                      <a:avLst/>
+                    </a:prstGeom>
+                  </pic:spPr>
+                </pic:pic>
+              </a:graphicData>
+            </a:graphic>
+          </wp:inline>
+        </w:drawing>
+      </w:r>
+    </w:p>
+    <w:p>
+      <w:pPr>
+        <w:rPr>
+          <w:sz w:val="24"/>
+          <w:szCs w:val="24"/>
+        </w:rPr>
+      </w:pPr>
+    </w:p>
+    <w:p>
+      <w:pPr>
+        <w:rPr>
+          <w:sz w:val="24"/>
+          <w:szCs w:val="24"/>
+        </w:rPr>
+      </w:pPr>
+      <w:r>
+        <w:rPr>
+          <w:sz w:val="24"/>
+          <w:szCs w:val="24"/>
+        </w:rPr>
+        <w:t>Wander</w:t>
+      </w:r>
+      <w:r>
+        <w:rPr>
+          <w:sz w:val="24"/>
+          <w:szCs w:val="24"/>
+        </w:rPr>
+        <w:t xml:space="preserve"> behaviour </w:t>
+      </w:r>
+      <w:r>
+        <w:rPr>
+          <w:sz w:val="24"/>
+          <w:szCs w:val="24"/>
+        </w:rPr>
+        <w:t>works first</w:t>
+      </w:r>
+      <w:r>
+        <w:rPr>
+          <w:sz w:val="24"/>
+          <w:szCs w:val="24"/>
+        </w:rPr>
+        <w:t xml:space="preserve"> by</w:t>
+      </w:r>
+      <w:r>
+        <w:rPr>
+          <w:sz w:val="24"/>
+          <w:szCs w:val="24"/>
+        </w:rPr>
+        <w:t xml:space="preserve"> checking </w:t>
+      </w:r>
+      <w:r>
+        <w:rPr>
+          <w:sz w:val="24"/>
+          <w:szCs w:val="24"/>
+        </w:rPr>
+        <w:t>if the agent is currently already going to a node. If it isn’t, then a random node is picked, and the agent goes to it.</w:t>
+      </w:r>
+    </w:p>
+    <w:p>
+      <w:pPr>
+        <w:rPr>
+          <w:sz w:val="24"/>
+          <w:szCs w:val="24"/>
+        </w:rPr>
+      </w:pPr>
+    </w:p>
+    <w:p>
+      <w:pPr>
+        <w:rPr>
+          <w:sz w:val="24"/>
+          <w:szCs w:val="24"/>
+        </w:rPr>
+      </w:pPr>
+      <w:r>
+        <w:rPr>
+          <w:sz w:val="24"/>
+          <w:szCs w:val="24"/>
+        </w:rPr>
+        <w:t>Follow behaviour works first by</w:t>
+      </w:r>
+      <w:r>
+        <w:rPr>
+          <w:sz w:val="24"/>
+          <w:szCs w:val="24"/>
+        </w:rPr>
+        <w:t xml:space="preserve"> setting </w:t>
+      </w:r>
+      <w:r>
+        <w:rPr>
+          <w:sz w:val="24"/>
+          <w:szCs w:val="24"/>
+        </w:rPr>
+        <w:t>the target as the gotopoint agent.</w:t>
+      </w:r>
+      <w:r>
+        <w:rPr>
+          <w:sz w:val="24"/>
+          <w:szCs w:val="24"/>
+        </w:rPr>
+        <w:t xml:space="preserve"> Next,</w:t>
+      </w:r>
+      <w:r>
+        <w:rPr>
+          <w:sz w:val="24"/>
+          <w:szCs w:val="24"/>
+        </w:rPr>
+        <w:t xml:space="preserve"> </w:t>
+      </w:r>
+      <w:r>
+        <w:rPr>
+          <w:sz w:val="24"/>
+          <w:szCs w:val="24"/>
+        </w:rPr>
+        <w:t>it</w:t>
+      </w:r>
+      <w:r>
+        <w:rPr>
+          <w:sz w:val="24"/>
+          <w:szCs w:val="24"/>
+        </w:rPr>
+        <w:t xml:space="preserve"> check</w:t>
+      </w:r>
+      <w:r>
+        <w:rPr>
+          <w:sz w:val="24"/>
+          <w:szCs w:val="24"/>
+        </w:rPr>
+        <w:t>s</w:t>
+      </w:r>
+      <w:r>
+        <w:rPr>
+          <w:sz w:val="24"/>
+          <w:szCs w:val="24"/>
+        </w:rPr>
+        <w:t xml:space="preserve"> if the set target exits, and breaks if it does not. </w:t>
+      </w:r>
+      <w:r>
+        <w:rPr>
+          <w:sz w:val="24"/>
+          <w:szCs w:val="24"/>
+        </w:rPr>
+        <w:t xml:space="preserve">A floating point variable for distance is then set using the distance between the </w:t>
+      </w:r>
+      <w:r>
+        <w:rPr>
+          <w:sz w:val="24"/>
+          <w:szCs w:val="24"/>
+        </w:rPr>
+        <w:t>target’s current and last positions.</w:t>
+      </w:r>
+      <w:r>
+        <w:rPr>
+          <w:sz w:val="24"/>
+          <w:szCs w:val="24"/>
+        </w:rPr>
+        <w:t xml:space="preserve"> If that distance is greater than the size of a node, the target’s last position is set and the follow agent goes to the gotopoint agent’s last position.</w:t>
+      </w:r>
+    </w:p>
+    <w:p>
+      <w:pPr>
+        <w:rPr>
+          <w:sz w:val="24"/>
+          <w:szCs w:val="24"/>
+        </w:rPr>
+      </w:pPr>
+    </w:p>
+    <w:p>
+      <w:pPr>
+        <w:rPr>
+          <w:sz w:val="24"/>
+          <w:szCs w:val="24"/>
+        </w:rPr>
+      </w:pPr>
+      <w:r>
+        <w:rPr>
+          <w:sz w:val="24"/>
+          <w:szCs w:val="24"/>
+        </w:rPr>
+        <w:t>Gotopoint behaviour works by checking if the left mouse button is pressed, and going to the node at the position of the mouse cursor.</w:t>
+      </w:r>
     </w:p>
     <w:p>
       <w:pPr>
@@ -249,28 +422,309 @@
         </w:rPr>
         <w:t>the speed of the state machine agent would be able to be changed.</w:t>
       </w:r>
-    </w:p>
-    <w:p>
-      <w:pPr>
-        <w:rPr>
-          <w:sz w:val="24"/>
-          <w:szCs w:val="24"/>
-        </w:rPr>
-      </w:pPr>
-    </w:p>
-    <w:p>
-      <w:pPr>
-        <w:rPr>
-          <w:sz w:val="24"/>
-          <w:szCs w:val="24"/>
-        </w:rPr>
-      </w:pPr>
-      <w:r>
-        <w:rPr>
-          <w:sz w:val="24"/>
-          <w:szCs w:val="24"/>
-        </w:rPr>
-        <w:t>//How else could you influence the difficulty? 3 Examples</w:t>
+      <w:r>
+        <w:rPr>
+          <w:sz w:val="24"/>
+          <w:szCs w:val="24"/>
+        </w:rPr>
+        <w:t xml:space="preserve"> This would make it so the </w:t>
+      </w:r>
+      <w:r>
+        <w:rPr>
+          <w:sz w:val="24"/>
+          <w:szCs w:val="24"/>
+        </w:rPr>
+        <w:t>state machine</w:t>
+      </w:r>
+      <w:r>
+        <w:rPr>
+          <w:sz w:val="24"/>
+          <w:szCs w:val="24"/>
+        </w:rPr>
+        <w:t xml:space="preserve"> agent either catches up </w:t>
+      </w:r>
+      <w:r>
+        <w:rPr>
+          <w:sz w:val="24"/>
+          <w:szCs w:val="24"/>
+        </w:rPr>
+        <w:t xml:space="preserve">to the gotopoint agent </w:t>
+      </w:r>
+      <w:r>
+        <w:rPr>
+          <w:sz w:val="24"/>
+          <w:szCs w:val="24"/>
+        </w:rPr>
+        <w:t>faster or slowe</w:t>
+      </w:r>
+      <w:r>
+        <w:rPr>
+          <w:sz w:val="24"/>
+          <w:szCs w:val="24"/>
+        </w:rPr>
+        <w:t xml:space="preserve">r. Another enhancement could be changing the state machine agent to have it “get tired” by slowing down after chasing the gotopoint agent for a set amount of time, with it being scalable by how long it takes for that to happen and how much slower it can go. One more example could be having the range that the </w:t>
+      </w:r>
+      <w:r>
+        <w:rPr>
+          <w:sz w:val="24"/>
+          <w:szCs w:val="24"/>
+        </w:rPr>
+        <w:t>state machine agent switches while within be wider or smaller. This would make it so the state machine agent either has more or less opportunities to start chasing the gotopoint agent.</w:t>
+      </w:r>
+    </w:p>
+    <w:p>
+      <w:pPr>
+        <w:rPr>
+          <w:sz w:val="24"/>
+          <w:szCs w:val="24"/>
+        </w:rPr>
+      </w:pPr>
+    </w:p>
+    <w:p>
+      <w:pPr>
+        <w:rPr>
+          <w:rFonts w:asciiTheme="majorHAnsi" w:hAnsiTheme="majorHAnsi"/>
+          <w:sz w:val="28"/>
+          <w:szCs w:val="28"/>
+        </w:rPr>
+      </w:pPr>
+      <w:r>
+        <w:rPr>
+          <w:rFonts w:asciiTheme="majorHAnsi" w:hAnsiTheme="majorHAnsi"/>
+          <w:sz w:val="28"/>
+          <w:szCs w:val="28"/>
+        </w:rPr>
+        <w:t>Playtest Jasper 24/10/2024:</w:t>
+      </w:r>
+    </w:p>
+    <w:p>
+      <w:pPr>
+        <w:rPr>
+          <w:rFonts w:asciiTheme="majorHAnsi" w:hAnsiTheme="majorHAnsi"/>
+          <w:sz w:val="24"/>
+          <w:szCs w:val="24"/>
+        </w:rPr>
+      </w:pPr>
+      <w:r>
+        <w:rPr>
+          <w:rFonts w:asciiTheme="majorHAnsi" w:hAnsiTheme="majorHAnsi"/>
+          <w:sz w:val="24"/>
+          <w:szCs w:val="24"/>
+        </w:rPr>
+        <w:t>(version)</w:t>
+      </w:r>
+    </w:p>
+    <w:p>
+      <w:pPr>
+        <w:rPr>
+          <w:rFonts w:asciiTheme="majorHAnsi" w:hAnsiTheme="majorHAnsi"/>
+          <w:sz w:val="24"/>
+          <w:szCs w:val="24"/>
+        </w:rPr>
+      </w:pPr>
+    </w:p>
+    <w:p>
+      <w:pPr>
+        <w:rPr>
+          <w:sz w:val="24"/>
+          <w:szCs w:val="24"/>
+        </w:rPr>
+      </w:pPr>
+      <w:r>
+        <w:rPr>
+          <w:sz w:val="24"/>
+          <w:szCs w:val="24"/>
+        </w:rPr>
+        <w:t>The purpose of this playtest is to evaluate whether the program runs as intended.</w:t>
+      </w:r>
+    </w:p>
+    <w:p>
+      <w:pPr>
+        <w:rPr>
+          <w:sz w:val="24"/>
+          <w:szCs w:val="24"/>
+        </w:rPr>
+      </w:pPr>
+    </w:p>
+    <w:p>
+      <w:pPr>
+        <w:rPr>
+          <w:sz w:val="24"/>
+          <w:szCs w:val="24"/>
+        </w:rPr>
+      </w:pPr>
+      <w:r>
+        <w:rPr>
+          <w:sz w:val="24"/>
+          <w:szCs w:val="24"/>
+        </w:rPr>
+        <w:t>Did the controls feel intuitive?</w:t>
+      </w:r>
+    </w:p>
+    <w:p>
+      <w:pPr>
+        <w:rPr>
+          <w:sz w:val="24"/>
+          <w:szCs w:val="24"/>
+        </w:rPr>
+      </w:pPr>
+      <w:r>
+        <w:rPr>
+          <w:sz w:val="24"/>
+          <w:szCs w:val="24"/>
+        </w:rPr>
+        <w:t>Yes, click to move is a good choice. It was clear where you could move to.</w:t>
+      </w:r>
+    </w:p>
+    <w:p>
+      <w:pPr>
+        <w:rPr>
+          <w:sz w:val="24"/>
+          <w:szCs w:val="24"/>
+        </w:rPr>
+      </w:pPr>
+      <w:r>
+        <w:rPr>
+          <w:sz w:val="24"/>
+          <w:szCs w:val="24"/>
+        </w:rPr>
+        <w:t>Did the agents move how you would expect them to?</w:t>
+      </w:r>
+    </w:p>
+    <w:p>
+      <w:pPr>
+        <w:rPr>
+          <w:sz w:val="24"/>
+          <w:szCs w:val="24"/>
+        </w:rPr>
+      </w:pPr>
+      <w:r>
+        <w:rPr>
+          <w:sz w:val="24"/>
+          <w:szCs w:val="24"/>
+        </w:rPr>
+        <w:t>Pretty much, the change of colour indicated change of behaviour. Assumed the red one would chase you. The pink one wiggled.</w:t>
+      </w:r>
+    </w:p>
+    <w:p>
+      <w:pPr>
+        <w:rPr>
+          <w:sz w:val="24"/>
+          <w:szCs w:val="24"/>
+        </w:rPr>
+      </w:pPr>
+      <w:r>
+        <w:rPr>
+          <w:sz w:val="24"/>
+          <w:szCs w:val="24"/>
+        </w:rPr>
+        <w:t>How was the design of the nodemap?</w:t>
+      </w:r>
+    </w:p>
+    <w:p>
+      <w:pPr>
+        <w:rPr>
+          <w:sz w:val="24"/>
+          <w:szCs w:val="24"/>
+        </w:rPr>
+      </w:pPr>
+      <w:r>
+        <w:rPr>
+          <w:sz w:val="24"/>
+          <w:szCs w:val="24"/>
+        </w:rPr>
+        <w:t>It isn’t complicated enough to get a good grasp of the behaviour. It isn’t big enough for that either, hard to get away from follow agent. Also results in player wandering into chase range too frequently.</w:t>
+      </w:r>
+    </w:p>
+    <w:p>
+      <w:pPr>
+        <w:rPr>
+          <w:sz w:val="24"/>
+          <w:szCs w:val="24"/>
+        </w:rPr>
+      </w:pPr>
+      <w:r>
+        <w:rPr>
+          <w:sz w:val="24"/>
+          <w:szCs w:val="24"/>
+        </w:rPr>
+        <w:t xml:space="preserve">Playtester feedback: </w:t>
+      </w:r>
+    </w:p>
+    <w:p>
+      <w:pPr>
+        <w:rPr>
+          <w:sz w:val="24"/>
+          <w:szCs w:val="24"/>
+        </w:rPr>
+      </w:pPr>
+      <w:r>
+        <w:rPr>
+          <w:sz w:val="24"/>
+          <w:szCs w:val="24"/>
+        </w:rPr>
+        <w:t>Good overall, map should be bigger to show off how the AI work. Maybe some changes to colours would make it clearer what agent did what.</w:t>
+      </w:r>
+    </w:p>
+    <w:p>
+      <w:pPr>
+        <w:rPr>
+          <w:sz w:val="24"/>
+          <w:szCs w:val="24"/>
+        </w:rPr>
+      </w:pPr>
+      <w:r>
+        <w:rPr>
+          <w:sz w:val="24"/>
+          <w:szCs w:val="24"/>
+        </w:rPr>
+        <w:t>Observation notes:</w:t>
+      </w:r>
+    </w:p>
+    <w:p>
+      <w:pPr>
+        <w:rPr>
+          <w:sz w:val="24"/>
+          <w:szCs w:val="24"/>
+        </w:rPr>
+      </w:pPr>
+      <w:r>
+        <w:rPr>
+          <w:sz w:val="24"/>
+          <w:szCs w:val="24"/>
+        </w:rPr>
+        <w:t>The presence of a third agent didn’t make sense during gameplay.</w:t>
+      </w:r>
+    </w:p>
+    <w:p>
+      <w:pPr>
+        <w:rPr>
+          <w:sz w:val="24"/>
+          <w:szCs w:val="24"/>
+        </w:rPr>
+      </w:pPr>
+      <w:r>
+        <w:rPr>
+          <w:sz w:val="24"/>
+          <w:szCs w:val="24"/>
+        </w:rPr>
+        <w:t>Response to feedback:</w:t>
+      </w:r>
+    </w:p>
+    <w:p>
+      <w:pPr>
+        <w:rPr>
+          <w:sz w:val="24"/>
+          <w:szCs w:val="24"/>
+        </w:rPr>
+      </w:pPr>
+      <w:r>
+        <w:rPr>
+          <w:sz w:val="24"/>
+          <w:szCs w:val="24"/>
+        </w:rPr>
+        <w:lastRenderedPageBreak/>
+        <w:t>Future changes would include making the state machine agent switch between red and green instead of blue and pink, and increasing the size and complexity of the map.</w:t>
       </w:r>
     </w:p>
     <w:sectPr>

</xml_diff>